<commit_message>
Address Groundwater Journal reviewer comments
</commit_message>
<xml_diff>
--- a/doc/reviews/post-submission/JHughes_flopy_groundwater_review_JPope_response.docx
+++ b/doc/reviews/post-submission/JHughes_flopy_groundwater_review_JPope_response.docx
@@ -409,14 +409,7 @@
           <w:i/>
           <w:iCs/>
         </w:rPr>
-        <w:t>Modified to “…</w:t>
-      </w:r>
-      <w:r>
-        <w:rPr>
-          <w:i/>
-          <w:iCs/>
-        </w:rPr>
-        <w:t xml:space="preserve">Confining units </w:t>
+        <w:t xml:space="preserve">Modified to “…Confining units </w:t>
       </w:r>
       <w:proofErr w:type="gramStart"/>
       <w:r>
@@ -497,14 +490,7 @@
           <w:i/>
           <w:iCs/>
         </w:rPr>
-        <w:t xml:space="preserve"> </w:t>
-      </w:r>
-      <w:r>
-        <w:rPr>
-          <w:i/>
-          <w:iCs/>
-        </w:rPr>
-        <w:t>The same modifications have also been made to figure 3C and 3D.</w:t>
+        <w:t xml:space="preserve"> The same modifications have also been made to figure 3C and 3D.</w:t>
       </w:r>
       <w:r>
         <w:br/>
@@ -532,28 +518,14 @@
           <w:i/>
           <w:iCs/>
         </w:rPr>
-        <w:t xml:space="preserve">The flow-vector symbol has been added to the explanation. Also added additional text to the vector scale arrow at the top-left of </w:t>
+        <w:t xml:space="preserve">The flow-vector symbol has been added to the explanation. </w:t>
       </w:r>
       <w:r>
         <w:rPr>
           <w:i/>
           <w:iCs/>
         </w:rPr>
-        <w:t xml:space="preserve">figure </w:t>
-      </w:r>
-      <w:r>
-        <w:rPr>
-          <w:i/>
-          <w:iCs/>
-        </w:rPr>
-        <w:t>6B.</w:t>
-      </w:r>
-      <w:r>
-        <w:rPr>
-          <w:i/>
-          <w:iCs/>
-        </w:rPr>
-        <w:t xml:space="preserve"> The same modifications have also been made to figure 3.</w:t>
+        <w:t>The same modifications have also been made to figure 3.</w:t>
       </w:r>
     </w:p>
     <w:sectPr>

</xml_diff>